<commit_message>
feat: Add new templates and configurations for IPNU documents
- Created `surat_keputusan.json` for decision letter configurations.
- Created `susunan_pengurus.json` for organizational structure configurations.
- Updated `ipnuRoutes.js` to include new surat types for ketua election and formatur meeting.
- Enhanced `buildTemplateData.js` to handle boolean types in template data.
- Added new document templates:
  - `berita_acara_pemilihan_ketua.docx`
  - `berita_acara_rapat_formatur.docx`
  - `curriculum_vitae.docx`
  - `kartu_identitas.docx`
  - `sertifikat_kaderisasi.docx`
  - `surat_keputusan.docx`
  - `susunan_pengurus.docx`
- Removed obsolete template `~$rat_permohonan_pengesahan.docx`.
</commit_message>
<xml_diff>
--- a/src/templates/ippnu/curriculum_vitae.docx
+++ b/src/templates/ippnu/curriculum_vitae.docx
@@ -229,6 +229,14 @@
       <w:tblPr>
         <w:tblStyle w:val="TableGrid"/>
         <w:tblW w:w="9918" w:type="dxa"/>
+        <w:tblBorders>
+          <w:top w:val="none" w:sz="0" w:space="0" w:color="auto"/>
+          <w:left w:val="none" w:sz="0" w:space="0" w:color="auto"/>
+          <w:bottom w:val="none" w:sz="0" w:space="0" w:color="auto"/>
+          <w:right w:val="none" w:sz="0" w:space="0" w:color="auto"/>
+          <w:insideH w:val="none" w:sz="0" w:space="0" w:color="auto"/>
+          <w:insideV w:val="none" w:sz="0" w:space="0" w:color="auto"/>
+        </w:tblBorders>
         <w:tblLook w:val="04A0" w:firstRow="1" w:lastRow="0" w:firstColumn="1" w:lastColumn="0" w:noHBand="0" w:noVBand="1"/>
       </w:tblPr>
       <w:tblGrid>
@@ -1144,6 +1152,14 @@
       <w:tblPr>
         <w:tblStyle w:val="TableGrid"/>
         <w:tblW w:w="9918" w:type="dxa"/>
+        <w:tblBorders>
+          <w:top w:val="none" w:sz="0" w:space="0" w:color="auto"/>
+          <w:left w:val="none" w:sz="0" w:space="0" w:color="auto"/>
+          <w:bottom w:val="none" w:sz="0" w:space="0" w:color="auto"/>
+          <w:right w:val="none" w:sz="0" w:space="0" w:color="auto"/>
+          <w:insideH w:val="none" w:sz="0" w:space="0" w:color="auto"/>
+          <w:insideV w:val="none" w:sz="0" w:space="0" w:color="auto"/>
+        </w:tblBorders>
         <w:tblLook w:val="04A0" w:firstRow="1" w:lastRow="0" w:firstColumn="1" w:lastColumn="0" w:noHBand="0" w:noVBand="1"/>
       </w:tblPr>
       <w:tblGrid>
@@ -1294,6 +1310,14 @@
       <w:tblPr>
         <w:tblStyle w:val="TableGrid"/>
         <w:tblW w:w="9918" w:type="dxa"/>
+        <w:tblBorders>
+          <w:top w:val="none" w:sz="0" w:space="0" w:color="auto"/>
+          <w:left w:val="none" w:sz="0" w:space="0" w:color="auto"/>
+          <w:bottom w:val="none" w:sz="0" w:space="0" w:color="auto"/>
+          <w:right w:val="none" w:sz="0" w:space="0" w:color="auto"/>
+          <w:insideH w:val="none" w:sz="0" w:space="0" w:color="auto"/>
+          <w:insideV w:val="none" w:sz="0" w:space="0" w:color="auto"/>
+        </w:tblBorders>
         <w:tblLook w:val="04A0" w:firstRow="1" w:lastRow="0" w:firstColumn="1" w:lastColumn="0" w:noHBand="0" w:noVBand="1"/>
       </w:tblPr>
       <w:tblGrid>
@@ -1869,6 +1893,14 @@
       <w:tblPr>
         <w:tblStyle w:val="TableGrid"/>
         <w:tblW w:w="9918" w:type="dxa"/>
+        <w:tblBorders>
+          <w:top w:val="none" w:sz="0" w:space="0" w:color="auto"/>
+          <w:left w:val="none" w:sz="0" w:space="0" w:color="auto"/>
+          <w:bottom w:val="none" w:sz="0" w:space="0" w:color="auto"/>
+          <w:right w:val="none" w:sz="0" w:space="0" w:color="auto"/>
+          <w:insideH w:val="none" w:sz="0" w:space="0" w:color="auto"/>
+          <w:insideV w:val="none" w:sz="0" w:space="0" w:color="auto"/>
+        </w:tblBorders>
         <w:tblLook w:val="04A0" w:firstRow="1" w:lastRow="0" w:firstColumn="1" w:lastColumn="0" w:noHBand="0" w:noVBand="1"/>
       </w:tblPr>
       <w:tblGrid>
@@ -1949,15 +1981,7 @@
                 <w:sz w:val="24"/>
                 <w:szCs w:val="24"/>
               </w:rPr>
-              <w:t>nama_</w:t>
-            </w:r>
-            <w:r>
-              <w:rPr>
-                <w:rFonts w:ascii="Times New Roman" w:hAnsi="Times New Roman" w:cs="Times New Roman"/>
-                <w:sz w:val="24"/>
-                <w:szCs w:val="24"/>
-              </w:rPr>
-              <w:t>sekretaris</w:t>
+              <w:t>nama_sekretaris</w:t>
             </w:r>
             <w:proofErr w:type="spellEnd"/>
             <w:r>
@@ -1992,25 +2016,7 @@
                 <w:sz w:val="24"/>
                 <w:szCs w:val="24"/>
               </w:rPr>
-              <w:t>{%foto_</w:t>
-            </w:r>
-            <w:r>
-              <w:rPr>
-                <w:rFonts w:ascii="Times New Roman" w:hAnsi="Times New Roman" w:cs="Times New Roman"/>
-                <w:noProof/>
-                <w:sz w:val="24"/>
-                <w:szCs w:val="24"/>
-              </w:rPr>
-              <w:t>sekre</w:t>
-            </w:r>
-            <w:r>
-              <w:rPr>
-                <w:rFonts w:ascii="Times New Roman" w:hAnsi="Times New Roman" w:cs="Times New Roman"/>
-                <w:noProof/>
-                <w:sz w:val="24"/>
-                <w:szCs w:val="24"/>
-              </w:rPr>
-              <w:t>}</w:t>
+              <w:t>{%foto_sekre}</w:t>
             </w:r>
           </w:p>
         </w:tc>
@@ -2116,15 +2122,7 @@
                 <w:sz w:val="24"/>
                 <w:szCs w:val="24"/>
               </w:rPr>
-              <w:t>ttl_</w:t>
-            </w:r>
-            <w:r>
-              <w:rPr>
-                <w:rFonts w:ascii="Times New Roman" w:hAnsi="Times New Roman" w:cs="Times New Roman"/>
-                <w:sz w:val="24"/>
-                <w:szCs w:val="24"/>
-              </w:rPr>
-              <w:t>sekretaris</w:t>
+              <w:t>ttl_sekretaris</w:t>
             </w:r>
             <w:proofErr w:type="spellEnd"/>
             <w:r>
@@ -2227,15 +2225,7 @@
                 <w:sz w:val="24"/>
                 <w:szCs w:val="24"/>
               </w:rPr>
-              <w:t>nia_</w:t>
-            </w:r>
-            <w:r>
-              <w:rPr>
-                <w:rFonts w:ascii="Times New Roman" w:hAnsi="Times New Roman" w:cs="Times New Roman"/>
-                <w:sz w:val="24"/>
-                <w:szCs w:val="24"/>
-              </w:rPr>
-              <w:t>sekretaris</w:t>
+              <w:t>nia_sekretaris</w:t>
             </w:r>
             <w:proofErr w:type="spellEnd"/>
             <w:r>
@@ -2427,15 +2417,7 @@
                 <w:sz w:val="24"/>
                 <w:szCs w:val="24"/>
               </w:rPr>
-              <w:t>alamat_</w:t>
-            </w:r>
-            <w:r>
-              <w:rPr>
-                <w:rFonts w:ascii="Times New Roman" w:hAnsi="Times New Roman" w:cs="Times New Roman"/>
-                <w:sz w:val="24"/>
-                <w:szCs w:val="24"/>
-              </w:rPr>
-              <w:t>sekretaris</w:t>
+              <w:t>alamat_sekretaris</w:t>
             </w:r>
             <w:proofErr w:type="spellEnd"/>
             <w:r>
@@ -2538,15 +2520,7 @@
                 <w:sz w:val="24"/>
                 <w:szCs w:val="24"/>
               </w:rPr>
-              <w:t>motto_</w:t>
-            </w:r>
-            <w:r>
-              <w:rPr>
-                <w:rFonts w:ascii="Times New Roman" w:hAnsi="Times New Roman" w:cs="Times New Roman"/>
-                <w:sz w:val="24"/>
-                <w:szCs w:val="24"/>
-              </w:rPr>
-              <w:t>sekretaris</w:t>
+              <w:t>motto_sekretaris</w:t>
             </w:r>
             <w:proofErr w:type="spellEnd"/>
             <w:r>
@@ -2649,15 +2623,7 @@
                 <w:sz w:val="24"/>
                 <w:szCs w:val="24"/>
               </w:rPr>
-              <w:t>nomor_hp_</w:t>
-            </w:r>
-            <w:r>
-              <w:rPr>
-                <w:rFonts w:ascii="Times New Roman" w:hAnsi="Times New Roman" w:cs="Times New Roman"/>
-                <w:sz w:val="24"/>
-                <w:szCs w:val="24"/>
-              </w:rPr>
-              <w:t>sekretaris</w:t>
+              <w:t>nomor_hp_sekretaris</w:t>
             </w:r>
             <w:proofErr w:type="spellEnd"/>
             <w:r>
@@ -2760,15 +2726,7 @@
                 <w:sz w:val="24"/>
                 <w:szCs w:val="24"/>
               </w:rPr>
-              <w:t>email_</w:t>
-            </w:r>
-            <w:r>
-              <w:rPr>
-                <w:rFonts w:ascii="Times New Roman" w:hAnsi="Times New Roman" w:cs="Times New Roman"/>
-                <w:sz w:val="24"/>
-                <w:szCs w:val="24"/>
-              </w:rPr>
-              <w:t>sekretaris</w:t>
+              <w:t>email_sekretaris</w:t>
             </w:r>
             <w:proofErr w:type="spellEnd"/>
             <w:r>
@@ -2848,10 +2806,7 @@
         <w:t>{#pendidikan</w:t>
       </w:r>
       <w:r>
-        <w:t>_</w:t>
-      </w:r>
-      <w:r>
-        <w:t>sekretaris</w:t>
+        <w:t>_sekretaris</w:t>
       </w:r>
       <w:r>
         <w:t>}</w:t>
@@ -2861,6 +2816,14 @@
       <w:tblPr>
         <w:tblStyle w:val="TableGrid"/>
         <w:tblW w:w="9918" w:type="dxa"/>
+        <w:tblBorders>
+          <w:top w:val="none" w:sz="0" w:space="0" w:color="auto"/>
+          <w:left w:val="none" w:sz="0" w:space="0" w:color="auto"/>
+          <w:bottom w:val="none" w:sz="0" w:space="0" w:color="auto"/>
+          <w:right w:val="none" w:sz="0" w:space="0" w:color="auto"/>
+          <w:insideH w:val="none" w:sz="0" w:space="0" w:color="auto"/>
+          <w:insideV w:val="none" w:sz="0" w:space="0" w:color="auto"/>
+        </w:tblBorders>
         <w:tblLook w:val="04A0" w:firstRow="1" w:lastRow="0" w:firstColumn="1" w:lastColumn="0" w:noHBand="0" w:noVBand="1"/>
       </w:tblPr>
       <w:tblGrid>
@@ -3000,10 +2963,7 @@
       </w:r>
       <w:proofErr w:type="spellStart"/>
       <w:r>
-        <w:t>Pendidikan_</w:t>
-      </w:r>
-      <w:r>
-        <w:t>sekretaris</w:t>
+        <w:t>Pendidikan_sekretaris</w:t>
       </w:r>
       <w:proofErr w:type="spellEnd"/>
       <w:r>
@@ -3014,6 +2974,14 @@
       <w:tblPr>
         <w:tblStyle w:val="TableGrid"/>
         <w:tblW w:w="9918" w:type="dxa"/>
+        <w:tblBorders>
+          <w:top w:val="none" w:sz="0" w:space="0" w:color="auto"/>
+          <w:left w:val="none" w:sz="0" w:space="0" w:color="auto"/>
+          <w:bottom w:val="none" w:sz="0" w:space="0" w:color="auto"/>
+          <w:right w:val="none" w:sz="0" w:space="0" w:color="auto"/>
+          <w:insideH w:val="none" w:sz="0" w:space="0" w:color="auto"/>
+          <w:insideV w:val="none" w:sz="0" w:space="0" w:color="auto"/>
+        </w:tblBorders>
         <w:tblLook w:val="04A0" w:firstRow="1" w:lastRow="0" w:firstColumn="1" w:lastColumn="0" w:noHBand="0" w:noVBand="1"/>
       </w:tblPr>
       <w:tblGrid>
@@ -3114,15 +3082,7 @@
                 <w:sz w:val="24"/>
                 <w:szCs w:val="24"/>
               </w:rPr>
-              <w:t>_</w:t>
-            </w:r>
-            <w:r>
-              <w:rPr>
-                <w:rFonts w:ascii="Times New Roman" w:hAnsi="Times New Roman" w:cs="Times New Roman"/>
-                <w:sz w:val="24"/>
-                <w:szCs w:val="24"/>
-              </w:rPr>
-              <w:t>sekretaris</w:t>
+              <w:t>_sekretaris</w:t>
             </w:r>
             <w:r>
               <w:rPr>
@@ -3154,15 +3114,7 @@
                 <w:sz w:val="24"/>
                 <w:szCs w:val="24"/>
               </w:rPr>
-              <w:t>_</w:t>
-            </w:r>
-            <w:r>
-              <w:rPr>
-                <w:rFonts w:ascii="Times New Roman" w:hAnsi="Times New Roman" w:cs="Times New Roman"/>
-                <w:sz w:val="24"/>
-                <w:szCs w:val="24"/>
-              </w:rPr>
-              <w:t>sekretaris</w:t>
+              <w:t>_sekretaris</w:t>
             </w:r>
             <w:r>
               <w:rPr>
@@ -3219,15 +3171,7 @@
                 <w:sz w:val="24"/>
                 <w:szCs w:val="24"/>
               </w:rPr>
-              <w:t>_</w:t>
-            </w:r>
-            <w:r>
-              <w:rPr>
-                <w:rFonts w:ascii="Times New Roman" w:hAnsi="Times New Roman" w:cs="Times New Roman"/>
-                <w:sz w:val="24"/>
-                <w:szCs w:val="24"/>
-              </w:rPr>
-              <w:t>sekretaris</w:t>
+              <w:t>_sekretaris</w:t>
             </w:r>
             <w:r>
               <w:rPr>
@@ -3310,15 +3254,7 @@
                 <w:sz w:val="24"/>
                 <w:szCs w:val="24"/>
               </w:rPr>
-              <w:t>_</w:t>
-            </w:r>
-            <w:r>
-              <w:rPr>
-                <w:rFonts w:ascii="Times New Roman" w:hAnsi="Times New Roman" w:cs="Times New Roman"/>
-                <w:sz w:val="24"/>
-                <w:szCs w:val="24"/>
-              </w:rPr>
-              <w:t>sekretaris</w:t>
+              <w:t>_sekretaris</w:t>
             </w:r>
             <w:proofErr w:type="spellEnd"/>
             <w:r>
@@ -3621,6 +3557,14 @@
       <w:tblPr>
         <w:tblStyle w:val="TableGrid"/>
         <w:tblW w:w="9918" w:type="dxa"/>
+        <w:tblBorders>
+          <w:top w:val="none" w:sz="0" w:space="0" w:color="auto"/>
+          <w:left w:val="none" w:sz="0" w:space="0" w:color="auto"/>
+          <w:bottom w:val="none" w:sz="0" w:space="0" w:color="auto"/>
+          <w:right w:val="none" w:sz="0" w:space="0" w:color="auto"/>
+          <w:insideH w:val="none" w:sz="0" w:space="0" w:color="auto"/>
+          <w:insideV w:val="none" w:sz="0" w:space="0" w:color="auto"/>
+        </w:tblBorders>
         <w:tblLook w:val="04A0" w:firstRow="1" w:lastRow="0" w:firstColumn="1" w:lastColumn="0" w:noHBand="0" w:noVBand="1"/>
       </w:tblPr>
       <w:tblGrid>
@@ -3701,15 +3645,7 @@
                 <w:sz w:val="24"/>
                 <w:szCs w:val="24"/>
               </w:rPr>
-              <w:t>nama_</w:t>
-            </w:r>
-            <w:r>
-              <w:rPr>
-                <w:rFonts w:ascii="Times New Roman" w:hAnsi="Times New Roman" w:cs="Times New Roman"/>
-                <w:sz w:val="24"/>
-                <w:szCs w:val="24"/>
-              </w:rPr>
-              <w:t>bendahara</w:t>
+              <w:t>nama_bendahara</w:t>
             </w:r>
             <w:proofErr w:type="spellEnd"/>
             <w:r>
@@ -3744,25 +3680,7 @@
                 <w:sz w:val="24"/>
                 <w:szCs w:val="24"/>
               </w:rPr>
-              <w:t>{%foto_</w:t>
-            </w:r>
-            <w:r>
-              <w:rPr>
-                <w:rFonts w:ascii="Times New Roman" w:hAnsi="Times New Roman" w:cs="Times New Roman"/>
-                <w:noProof/>
-                <w:sz w:val="24"/>
-                <w:szCs w:val="24"/>
-              </w:rPr>
-              <w:t>bend</w:t>
-            </w:r>
-            <w:r>
-              <w:rPr>
-                <w:rFonts w:ascii="Times New Roman" w:hAnsi="Times New Roman" w:cs="Times New Roman"/>
-                <w:noProof/>
-                <w:sz w:val="24"/>
-                <w:szCs w:val="24"/>
-              </w:rPr>
-              <w:t>}</w:t>
+              <w:t>{%foto_bend}</w:t>
             </w:r>
           </w:p>
         </w:tc>
@@ -3868,15 +3786,7 @@
                 <w:sz w:val="24"/>
                 <w:szCs w:val="24"/>
               </w:rPr>
-              <w:t>ttl_</w:t>
-            </w:r>
-            <w:r>
-              <w:rPr>
-                <w:rFonts w:ascii="Times New Roman" w:hAnsi="Times New Roman" w:cs="Times New Roman"/>
-                <w:sz w:val="24"/>
-                <w:szCs w:val="24"/>
-              </w:rPr>
-              <w:t>bendahara</w:t>
+              <w:t>ttl_bendahara</w:t>
             </w:r>
             <w:proofErr w:type="spellEnd"/>
             <w:r>
@@ -3979,15 +3889,7 @@
                 <w:sz w:val="24"/>
                 <w:szCs w:val="24"/>
               </w:rPr>
-              <w:t>nia_</w:t>
-            </w:r>
-            <w:r>
-              <w:rPr>
-                <w:rFonts w:ascii="Times New Roman" w:hAnsi="Times New Roman" w:cs="Times New Roman"/>
-                <w:sz w:val="24"/>
-                <w:szCs w:val="24"/>
-              </w:rPr>
-              <w:t>bendahara</w:t>
+              <w:t>nia_bendahara</w:t>
             </w:r>
             <w:proofErr w:type="spellEnd"/>
             <w:r>
@@ -4179,15 +4081,7 @@
                 <w:sz w:val="24"/>
                 <w:szCs w:val="24"/>
               </w:rPr>
-              <w:t>alamat_</w:t>
-            </w:r>
-            <w:r>
-              <w:rPr>
-                <w:rFonts w:ascii="Times New Roman" w:hAnsi="Times New Roman" w:cs="Times New Roman"/>
-                <w:sz w:val="24"/>
-                <w:szCs w:val="24"/>
-              </w:rPr>
-              <w:t>bendahara</w:t>
+              <w:t>alamat_bendahara</w:t>
             </w:r>
             <w:proofErr w:type="spellEnd"/>
             <w:r>
@@ -4290,15 +4184,7 @@
                 <w:sz w:val="24"/>
                 <w:szCs w:val="24"/>
               </w:rPr>
-              <w:t>motto_</w:t>
-            </w:r>
-            <w:r>
-              <w:rPr>
-                <w:rFonts w:ascii="Times New Roman" w:hAnsi="Times New Roman" w:cs="Times New Roman"/>
-                <w:sz w:val="24"/>
-                <w:szCs w:val="24"/>
-              </w:rPr>
-              <w:t>bendahara</w:t>
+              <w:t>motto_bendahara</w:t>
             </w:r>
             <w:proofErr w:type="spellEnd"/>
             <w:r>
@@ -4401,15 +4287,7 @@
                 <w:sz w:val="24"/>
                 <w:szCs w:val="24"/>
               </w:rPr>
-              <w:t>nomor_hp_</w:t>
-            </w:r>
-            <w:r>
-              <w:rPr>
-                <w:rFonts w:ascii="Times New Roman" w:hAnsi="Times New Roman" w:cs="Times New Roman"/>
-                <w:sz w:val="24"/>
-                <w:szCs w:val="24"/>
-              </w:rPr>
-              <w:t>bendahara</w:t>
+              <w:t>nomor_hp_bendahara</w:t>
             </w:r>
             <w:proofErr w:type="spellEnd"/>
             <w:r>
@@ -4512,15 +4390,7 @@
                 <w:sz w:val="24"/>
                 <w:szCs w:val="24"/>
               </w:rPr>
-              <w:t>email_</w:t>
-            </w:r>
-            <w:r>
-              <w:rPr>
-                <w:rFonts w:ascii="Times New Roman" w:hAnsi="Times New Roman" w:cs="Times New Roman"/>
-                <w:sz w:val="24"/>
-                <w:szCs w:val="24"/>
-              </w:rPr>
-              <w:t>bendahara</w:t>
+              <w:t>email_bendahara</w:t>
             </w:r>
             <w:proofErr w:type="spellEnd"/>
             <w:r>
@@ -4600,10 +4470,7 @@
         <w:t>{#pendidikan</w:t>
       </w:r>
       <w:r>
-        <w:t>_</w:t>
-      </w:r>
-      <w:r>
-        <w:t>bendahara</w:t>
+        <w:t>_bendahara</w:t>
       </w:r>
       <w:r>
         <w:t>}</w:t>
@@ -4613,6 +4480,14 @@
       <w:tblPr>
         <w:tblStyle w:val="TableGrid"/>
         <w:tblW w:w="9918" w:type="dxa"/>
+        <w:tblBorders>
+          <w:top w:val="none" w:sz="0" w:space="0" w:color="auto"/>
+          <w:left w:val="none" w:sz="0" w:space="0" w:color="auto"/>
+          <w:bottom w:val="none" w:sz="0" w:space="0" w:color="auto"/>
+          <w:right w:val="none" w:sz="0" w:space="0" w:color="auto"/>
+          <w:insideH w:val="none" w:sz="0" w:space="0" w:color="auto"/>
+          <w:insideV w:val="none" w:sz="0" w:space="0" w:color="auto"/>
+        </w:tblBorders>
         <w:tblLook w:val="04A0" w:firstRow="1" w:lastRow="0" w:firstColumn="1" w:lastColumn="0" w:noHBand="0" w:noVBand="1"/>
       </w:tblPr>
       <w:tblGrid>
@@ -4752,10 +4627,7 @@
       </w:r>
       <w:proofErr w:type="spellStart"/>
       <w:r>
-        <w:t>Pendidikan_</w:t>
-      </w:r>
-      <w:r>
-        <w:t>bendahara</w:t>
+        <w:t>Pendidikan_bendahara</w:t>
       </w:r>
       <w:proofErr w:type="spellEnd"/>
       <w:r>
@@ -4766,6 +4638,14 @@
       <w:tblPr>
         <w:tblStyle w:val="TableGrid"/>
         <w:tblW w:w="9918" w:type="dxa"/>
+        <w:tblBorders>
+          <w:top w:val="none" w:sz="0" w:space="0" w:color="auto"/>
+          <w:left w:val="none" w:sz="0" w:space="0" w:color="auto"/>
+          <w:bottom w:val="none" w:sz="0" w:space="0" w:color="auto"/>
+          <w:right w:val="none" w:sz="0" w:space="0" w:color="auto"/>
+          <w:insideH w:val="none" w:sz="0" w:space="0" w:color="auto"/>
+          <w:insideV w:val="none" w:sz="0" w:space="0" w:color="auto"/>
+        </w:tblBorders>
         <w:tblLook w:val="04A0" w:firstRow="1" w:lastRow="0" w:firstColumn="1" w:lastColumn="0" w:noHBand="0" w:noVBand="1"/>
       </w:tblPr>
       <w:tblGrid>
@@ -4866,15 +4746,7 @@
                 <w:sz w:val="24"/>
                 <w:szCs w:val="24"/>
               </w:rPr>
-              <w:t>_</w:t>
-            </w:r>
-            <w:r>
-              <w:rPr>
-                <w:rFonts w:ascii="Times New Roman" w:hAnsi="Times New Roman" w:cs="Times New Roman"/>
-                <w:sz w:val="24"/>
-                <w:szCs w:val="24"/>
-              </w:rPr>
-              <w:t>bendahara</w:t>
+              <w:t>_bendahara</w:t>
             </w:r>
             <w:r>
               <w:rPr>
@@ -4906,15 +4778,7 @@
                 <w:sz w:val="24"/>
                 <w:szCs w:val="24"/>
               </w:rPr>
-              <w:t>_</w:t>
-            </w:r>
-            <w:r>
-              <w:rPr>
-                <w:rFonts w:ascii="Times New Roman" w:hAnsi="Times New Roman" w:cs="Times New Roman"/>
-                <w:sz w:val="24"/>
-                <w:szCs w:val="24"/>
-              </w:rPr>
-              <w:t>bendahara</w:t>
+              <w:t>_bendahara</w:t>
             </w:r>
             <w:r>
               <w:rPr>
@@ -4971,15 +4835,7 @@
                 <w:sz w:val="24"/>
                 <w:szCs w:val="24"/>
               </w:rPr>
-              <w:t>_</w:t>
-            </w:r>
-            <w:r>
-              <w:rPr>
-                <w:rFonts w:ascii="Times New Roman" w:hAnsi="Times New Roman" w:cs="Times New Roman"/>
-                <w:sz w:val="24"/>
-                <w:szCs w:val="24"/>
-              </w:rPr>
-              <w:t>bendahara</w:t>
+              <w:t>_bendahara</w:t>
             </w:r>
             <w:r>
               <w:rPr>
@@ -5062,15 +4918,7 @@
                 <w:sz w:val="24"/>
                 <w:szCs w:val="24"/>
               </w:rPr>
-              <w:t>_</w:t>
-            </w:r>
-            <w:r>
-              <w:rPr>
-                <w:rFonts w:ascii="Times New Roman" w:hAnsi="Times New Roman" w:cs="Times New Roman"/>
-                <w:sz w:val="24"/>
-                <w:szCs w:val="24"/>
-              </w:rPr>
-              <w:t>bendahara</w:t>
+              <w:t>_bendahara</w:t>
             </w:r>
             <w:proofErr w:type="spellEnd"/>
             <w:r>

</xml_diff>